<commit_message>
paper - first paragraph
</commit_message>
<xml_diff>
--- a/paper/helveston-cbctools.docx
+++ b/paper/helveston-cbctools.docx
@@ -972,24 +972,65 @@
         <w:t xml:space="preserve"> </w:t>
       </w:r>
       <w:r>
-        <w:t xml:space="preserve">choice-based conjoint survey is almost never a simple, straightforward process.</w:t>
-      </w:r>
-    </w:p>
-    <w:p>
-      <w:pPr>
-        <w:pStyle w:val="BodyText"/>
-      </w:pPr>
-      <w:r>
-        <w:t xml:space="preserve">“</w:t>
-      </w:r>
-      <w:r>
-        <w:t xml:space="preserve">images/tradeoffs2.png</w:t>
-      </w:r>
-      <w:r>
-        <w:t xml:space="preserve">”</w:t>
-      </w:r>
-    </w:p>
-    <w:bookmarkStart w:id="22" w:name="Xbea476a7a0df3c369ae451275121be5b582e7a7"/>
+        <w:t xml:space="preserve">choice-based conjoint survey is almost never a simple, straightforward process. Designers must consider</w:t>
+      </w:r>
+    </w:p>
+    <w:p>
+      <w:pPr>
+        <w:pStyle w:val="CaptionedFigure"/>
+      </w:pPr>
+      <w:r>
+        <w:drawing>
+          <wp:inline>
+            <wp:extent cx="5334000" cy="3097409"/>
+            <wp:effectExtent b="0" l="0" r="0" t="0"/>
+            <wp:docPr descr="Caption" title="" id="23" name="Picture"/>
+            <a:graphic>
+              <a:graphicData uri="http://schemas.openxmlformats.org/drawingml/2006/picture">
+                <pic:pic>
+                  <pic:nvPicPr>
+                    <pic:cNvPr descr="figs/tradeoffs.png" id="24" name="Picture"/>
+                    <pic:cNvPicPr>
+                      <a:picLocks noChangeArrowheads="1" noChangeAspect="1"/>
+                    </pic:cNvPicPr>
+                  </pic:nvPicPr>
+                  <pic:blipFill>
+                    <a:blip r:embed="rId22"/>
+                    <a:stretch>
+                      <a:fillRect/>
+                    </a:stretch>
+                  </pic:blipFill>
+                  <pic:spPr bwMode="auto">
+                    <a:xfrm>
+                      <a:off x="0" y="0"/>
+                      <a:ext cx="5334000" cy="3097409"/>
+                    </a:xfrm>
+                    <a:prstGeom prst="rect">
+                      <a:avLst/>
+                    </a:prstGeom>
+                    <a:noFill/>
+                    <a:ln w="9525">
+                      <a:noFill/>
+                      <a:headEnd/>
+                      <a:tailEnd/>
+                    </a:ln>
+                  </pic:spPr>
+                </pic:pic>
+              </a:graphicData>
+            </a:graphic>
+          </wp:inline>
+        </w:drawing>
+      </w:r>
+    </w:p>
+    <w:p>
+      <w:pPr>
+        <w:pStyle w:val="ImageCaption"/>
+      </w:pPr>
+      <w:r>
+        <w:t xml:space="preserve">Caption</w:t>
+      </w:r>
+    </w:p>
+    <w:bookmarkStart w:id="25" w:name="Xbea476a7a0df3c369ae451275121be5b582e7a7"/>
     <w:p>
       <w:pPr>
         <w:pStyle w:val="Heading1"/>
@@ -1263,8 +1304,8 @@
         <w:t xml:space="preserve">  Ferrari   2   4    0</w:t>
       </w:r>
     </w:p>
-    <w:bookmarkEnd w:id="22"/>
-    <w:bookmarkStart w:id="23" w:name="X21cccfb7cab83dd3a41bd1ef440840d99199c63"/>
+    <w:bookmarkEnd w:id="25"/>
+    <w:bookmarkStart w:id="26" w:name="X21cccfb7cab83dd3a41bd1ef440840d99199c63"/>
     <w:p>
       <w:pPr>
         <w:pStyle w:val="Heading1"/>
@@ -1538,8 +1579,8 @@
         <w:t xml:space="preserve">  Ferrari 35  28  35</w:t>
       </w:r>
     </w:p>
-    <w:bookmarkEnd w:id="23"/>
-    <w:bookmarkStart w:id="25" w:name="centerbayesian-d-efficient-designs"/>
+    <w:bookmarkEnd w:id="26"/>
+    <w:bookmarkStart w:id="28" w:name="centerbayesian-d-efficient-designs"/>
     <w:p>
       <w:pPr>
         <w:pStyle w:val="Heading1"/>
@@ -1548,7 +1589,7 @@
         <w:t xml:space="preserve">.center[Bayesian D-efficient designs]</w:t>
       </w:r>
     </w:p>
-    <w:bookmarkStart w:id="24" w:name="Xde464e8ac770cc9ab77e652621f567cc6b37ab7"/>
+    <w:bookmarkStart w:id="27" w:name="Xde464e8ac770cc9ab77e652621f567cc6b37ab7"/>
     <w:p>
       <w:pPr>
         <w:pStyle w:val="Heading3"/>
@@ -1846,67 +1887,67 @@
         <w:t xml:space="preserve">  Ferrari 15  22  49</w:t>
       </w:r>
     </w:p>
-    <w:bookmarkEnd w:id="24"/>
-    <w:bookmarkEnd w:id="25"/>
-    <w:bookmarkStart w:id="28" w:name="centerbayesian-d-efficient-designs-1"/>
-    <w:p>
-      <w:pPr>
-        <w:pStyle w:val="Heading1"/>
-      </w:pPr>
-      <w:r>
-        <w:t xml:space="preserve">.center[Bayesian D-efficient designs]</w:t>
-      </w:r>
-    </w:p>
-    <w:bookmarkStart w:id="26" w:name="Xcaa717ae7e7be4ae266279349930434c5b77baa"/>
-    <w:p>
-      <w:pPr>
-        <w:pStyle w:val="Heading3"/>
-      </w:pPr>
-      <w:r>
-        <w:t xml:space="preserve">.center[Attempts to maximize information on .red[Main Effects]]</w:t>
-      </w:r>
-    </w:p>
-    <w:p>
-      <w:pPr>
-        <w:pStyle w:val="FirstParagraph"/>
-      </w:pPr>
-      <w:r>
-        <w:t xml:space="preserve">“</w:t>
-      </w:r>
-      <w:r>
-        <w:t xml:space="preserve">images/design_compare.png</w:t>
-      </w:r>
-      <w:r>
-        <w:t xml:space="preserve">”</w:t>
-      </w:r>
-    </w:p>
-    <w:bookmarkEnd w:id="26"/>
-    <w:bookmarkStart w:id="27" w:name="X7fe60432ec67c460deba78ac5331536f81e37dd"/>
-    <w:p>
-      <w:pPr>
-        <w:pStyle w:val="Heading3"/>
-      </w:pPr>
-      <w:r>
-        <w:t xml:space="preserve">.center[…but .red[interaction effects] are confounded in D-efficient designs]</w:t>
-      </w:r>
-    </w:p>
-    <w:p>
-      <w:pPr>
-        <w:pStyle w:val="FirstParagraph"/>
-      </w:pPr>
-      <w:r>
-        <w:t xml:space="preserve">“</w:t>
-      </w:r>
-      <w:r>
-        <w:t xml:space="preserve">images/design_compare_int.png</w:t>
-      </w:r>
-      <w:r>
-        <w:t xml:space="preserve">”</w:t>
-      </w:r>
-    </w:p>
     <w:bookmarkEnd w:id="27"/>
     <w:bookmarkEnd w:id="28"/>
-    <w:bookmarkStart w:id="32" w:name="centerbut-what-about-other-factors"/>
+    <w:bookmarkStart w:id="31" w:name="centerbayesian-d-efficient-designs-1"/>
+    <w:p>
+      <w:pPr>
+        <w:pStyle w:val="Heading1"/>
+      </w:pPr>
+      <w:r>
+        <w:t xml:space="preserve">.center[Bayesian D-efficient designs]</w:t>
+      </w:r>
+    </w:p>
+    <w:bookmarkStart w:id="29" w:name="Xcaa717ae7e7be4ae266279349930434c5b77baa"/>
+    <w:p>
+      <w:pPr>
+        <w:pStyle w:val="Heading3"/>
+      </w:pPr>
+      <w:r>
+        <w:t xml:space="preserve">.center[Attempts to maximize information on .red[Main Effects]]</w:t>
+      </w:r>
+    </w:p>
+    <w:p>
+      <w:pPr>
+        <w:pStyle w:val="FirstParagraph"/>
+      </w:pPr>
+      <w:r>
+        <w:t xml:space="preserve">“</w:t>
+      </w:r>
+      <w:r>
+        <w:t xml:space="preserve">images/design_compare.png</w:t>
+      </w:r>
+      <w:r>
+        <w:t xml:space="preserve">”</w:t>
+      </w:r>
+    </w:p>
+    <w:bookmarkEnd w:id="29"/>
+    <w:bookmarkStart w:id="30" w:name="X7fe60432ec67c460deba78ac5331536f81e37dd"/>
+    <w:p>
+      <w:pPr>
+        <w:pStyle w:val="Heading3"/>
+      </w:pPr>
+      <w:r>
+        <w:t xml:space="preserve">.center[…but .red[interaction effects] are confounded in D-efficient designs]</w:t>
+      </w:r>
+    </w:p>
+    <w:p>
+      <w:pPr>
+        <w:pStyle w:val="FirstParagraph"/>
+      </w:pPr>
+      <w:r>
+        <w:t xml:space="preserve">“</w:t>
+      </w:r>
+      <w:r>
+        <w:t xml:space="preserve">images/design_compare_int.png</w:t>
+      </w:r>
+      <w:r>
+        <w:t xml:space="preserve">”</w:t>
+      </w:r>
+    </w:p>
+    <w:bookmarkEnd w:id="30"/>
+    <w:bookmarkEnd w:id="31"/>
+    <w:bookmarkStart w:id="35" w:name="centerbut-what-about-other-factors"/>
     <w:p>
       <w:pPr>
         <w:pStyle w:val="Heading1"/>
@@ -1987,18 +2028,18 @@
           <wp:inline>
             <wp:extent cx="5334000" cy="978207"/>
             <wp:effectExtent b="0" l="0" r="0" t="0"/>
-            <wp:docPr descr="Figure 1 Caption" title="" id="30" name="Picture"/>
+            <wp:docPr descr="Caption" title="" id="33" name="Picture"/>
             <a:graphic>
               <a:graphicData uri="http://schemas.openxmlformats.org/drawingml/2006/picture">
                 <pic:pic>
                   <pic:nvPicPr>
-                    <pic:cNvPr descr="figs/process.png" id="31" name="Picture"/>
+                    <pic:cNvPr descr="figs/process.png" id="34" name="Picture"/>
                     <pic:cNvPicPr>
                       <a:picLocks noChangeArrowheads="1" noChangeAspect="1"/>
                     </pic:cNvPicPr>
                   </pic:nvPicPr>
                   <pic:blipFill>
-                    <a:blip r:embed="rId29"/>
+                    <a:blip r:embed="rId32"/>
                     <a:stretch>
                       <a:fillRect/>
                     </a:stretch>
@@ -2030,11 +2071,11 @@
         <w:pStyle w:val="ImageCaption"/>
       </w:pPr>
       <w:r>
-        <w:t xml:space="preserve">Figure 1 Caption</w:t>
-      </w:r>
-    </w:p>
-    <w:bookmarkEnd w:id="32"/>
-    <w:bookmarkStart w:id="33" w:name="centerdefine-the-attributes-and-levels"/>
+        <w:t xml:space="preserve">Caption</w:t>
+      </w:r>
+    </w:p>
+    <w:bookmarkEnd w:id="35"/>
+    <w:bookmarkStart w:id="36" w:name="centerdefine-the-attributes-and-levels"/>
     <w:p>
       <w:pPr>
         <w:pStyle w:val="Heading1"/>
@@ -2433,8 +2474,8 @@
         <w:t xml:space="preserve">#&gt; [1] "Excellent" "Average"   "Poor"</w:t>
       </w:r>
     </w:p>
-    <w:bookmarkEnd w:id="33"/>
-    <w:bookmarkStart w:id="34" w:name="centergenerate-all-possible-profiles"/>
+    <w:bookmarkEnd w:id="36"/>
+    <w:bookmarkStart w:id="37" w:name="centergenerate-all-possible-profiles"/>
     <w:p>
       <w:pPr>
         <w:pStyle w:val="Heading1"/>
@@ -2642,8 +2683,8 @@
         <w:t xml:space="preserve">#&gt; 63        63   4.0 Honeycrisp      Poor</w:t>
       </w:r>
     </w:p>
-    <w:bookmarkEnd w:id="34"/>
-    <w:bookmarkStart w:id="35" w:name="centerattribute-specific-levels"/>
+    <w:bookmarkEnd w:id="37"/>
+    <w:bookmarkStart w:id="38" w:name="centerattribute-specific-levels"/>
     <w:p>
       <w:pPr>
         <w:pStyle w:val="Heading1"/>
@@ -3362,8 +3403,8 @@
         <w:t xml:space="preserve">)</w:t>
       </w:r>
     </w:p>
-    <w:bookmarkEnd w:id="35"/>
-    <w:bookmarkStart w:id="36" w:name="Xe7098edc1b87912a9245f5e8c66e63ac31b3a2f"/>
+    <w:bookmarkEnd w:id="38"/>
+    <w:bookmarkStart w:id="39" w:name="Xe7098edc1b87912a9245f5e8c66e63ac31b3a2f"/>
     <w:p>
       <w:pPr>
         <w:pStyle w:val="Heading1"/>
@@ -3432,61 +3473,61 @@
         <w:rPr>
           <w:rStyle w:val="VerbatimChar"/>
         </w:rPr>
-        <w:t xml:space="preserve">#&gt;   profileID price freshness          type</w:t>
-      </w:r>
-      <w:r>
-        <w:br/>
-      </w:r>
-      <w:r>
-        <w:rPr>
-          <w:rStyle w:val="VerbatimChar"/>
-        </w:rPr>
-        <w:t xml:space="preserve">#&gt; 1         1   1.0 Excellent 2.0, 2.5, 3.0</w:t>
-      </w:r>
-      <w:r>
-        <w:br/>
-      </w:r>
-      <w:r>
-        <w:rPr>
-          <w:rStyle w:val="VerbatimChar"/>
-        </w:rPr>
-        <w:t xml:space="preserve">#&gt; 2         2   1.5 Excellent 2.0, 2.5, 3.0</w:t>
-      </w:r>
-      <w:r>
-        <w:br/>
-      </w:r>
-      <w:r>
-        <w:rPr>
-          <w:rStyle w:val="VerbatimChar"/>
-        </w:rPr>
-        <w:t xml:space="preserve">#&gt; 3         3   2.0 Excellent 2.0, 2.5, 3.0</w:t>
-      </w:r>
-      <w:r>
-        <w:br/>
-      </w:r>
-      <w:r>
-        <w:rPr>
-          <w:rStyle w:val="VerbatimChar"/>
-        </w:rPr>
-        <w:t xml:space="preserve">#&gt; 4         4   2.5 Excellent 2.0, 2.5, 3.0</w:t>
-      </w:r>
-      <w:r>
-        <w:br/>
-      </w:r>
-      <w:r>
-        <w:rPr>
-          <w:rStyle w:val="VerbatimChar"/>
-        </w:rPr>
-        <w:t xml:space="preserve">#&gt; 5         5   3.0 Excellent 2.0, 2.5, 3.0</w:t>
-      </w:r>
-      <w:r>
-        <w:br/>
-      </w:r>
-      <w:r>
-        <w:rPr>
-          <w:rStyle w:val="VerbatimChar"/>
-        </w:rPr>
-        <w:t xml:space="preserve">#&gt; 6         6   3.5 Excellent 2.0, 2.5, 3.0</w:t>
+        <w:t xml:space="preserve">#&gt;   profileID price freshness type</w:t>
+      </w:r>
+      <w:r>
+        <w:br/>
+      </w:r>
+      <w:r>
+        <w:rPr>
+          <w:rStyle w:val="VerbatimChar"/>
+        </w:rPr>
+        <w:t xml:space="preserve">#&gt; 1         1   2.0 Excellent Fuji</w:t>
+      </w:r>
+      <w:r>
+        <w:br/>
+      </w:r>
+      <w:r>
+        <w:rPr>
+          <w:rStyle w:val="VerbatimChar"/>
+        </w:rPr>
+        <w:t xml:space="preserve">#&gt; 2         2   2.5 Excellent Fuji</w:t>
+      </w:r>
+      <w:r>
+        <w:br/>
+      </w:r>
+      <w:r>
+        <w:rPr>
+          <w:rStyle w:val="VerbatimChar"/>
+        </w:rPr>
+        <w:t xml:space="preserve">#&gt; 3         3   3.0 Excellent Fuji</w:t>
+      </w:r>
+      <w:r>
+        <w:br/>
+      </w:r>
+      <w:r>
+        <w:rPr>
+          <w:rStyle w:val="VerbatimChar"/>
+        </w:rPr>
+        <w:t xml:space="preserve">#&gt; 4         4   2.0   Average Fuji</w:t>
+      </w:r>
+      <w:r>
+        <w:br/>
+      </w:r>
+      <w:r>
+        <w:rPr>
+          <w:rStyle w:val="VerbatimChar"/>
+        </w:rPr>
+        <w:t xml:space="preserve">#&gt; 5         5   2.5   Average Fuji</w:t>
+      </w:r>
+      <w:r>
+        <w:br/>
+      </w:r>
+      <w:r>
+        <w:rPr>
+          <w:rStyle w:val="VerbatimChar"/>
+        </w:rPr>
+        <w:t xml:space="preserve">#&gt; 6         6   3.0   Average Fuji</w:t>
       </w:r>
     </w:p>
     <w:p>
@@ -3514,65 +3555,65 @@
         <w:rPr>
           <w:rStyle w:val="VerbatimChar"/>
         </w:rPr>
-        <w:t xml:space="preserve">#&gt;    profileID price freshness                               type</w:t>
-      </w:r>
-      <w:r>
-        <w:br/>
-      </w:r>
-      <w:r>
-        <w:rPr>
-          <w:rStyle w:val="VerbatimChar"/>
-        </w:rPr>
-        <w:t xml:space="preserve">#&gt; 58        58   1.5      Poor 2.5, 3, 3.5, 4, Excellent, Average</w:t>
-      </w:r>
-      <w:r>
-        <w:br/>
-      </w:r>
-      <w:r>
-        <w:rPr>
-          <w:rStyle w:val="VerbatimChar"/>
-        </w:rPr>
-        <w:t xml:space="preserve">#&gt; 59        59   2.0      Poor 2.5, 3, 3.5, 4, Excellent, Average</w:t>
-      </w:r>
-      <w:r>
-        <w:br/>
-      </w:r>
-      <w:r>
-        <w:rPr>
-          <w:rStyle w:val="VerbatimChar"/>
-        </w:rPr>
-        <w:t xml:space="preserve">#&gt; 60        60   2.5      Poor 2.5, 3, 3.5, 4, Excellent, Average</w:t>
-      </w:r>
-      <w:r>
-        <w:br/>
-      </w:r>
-      <w:r>
-        <w:rPr>
-          <w:rStyle w:val="VerbatimChar"/>
-        </w:rPr>
-        <w:t xml:space="preserve">#&gt; 61        61   3.0      Poor 2.5, 3, 3.5, 4, Excellent, Average</w:t>
-      </w:r>
-      <w:r>
-        <w:br/>
-      </w:r>
-      <w:r>
-        <w:rPr>
-          <w:rStyle w:val="VerbatimChar"/>
-        </w:rPr>
-        <w:t xml:space="preserve">#&gt; 62        62   3.5      Poor 2.5, 3, 3.5, 4, Excellent, Average</w:t>
-      </w:r>
-      <w:r>
-        <w:br/>
-      </w:r>
-      <w:r>
-        <w:rPr>
-          <w:rStyle w:val="VerbatimChar"/>
-        </w:rPr>
-        <w:t xml:space="preserve">#&gt; 63        63   4.0      Poor 2.5, 3, 3.5, 4, Excellent, Average</w:t>
-      </w:r>
-    </w:p>
-    <w:bookmarkEnd w:id="36"/>
-    <w:bookmarkStart w:id="37" w:name="centergenerate-a-survey-design"/>
+        <w:t xml:space="preserve">#&gt;    profileID price freshness       type</w:t>
+      </w:r>
+      <w:r>
+        <w:br/>
+      </w:r>
+      <w:r>
+        <w:rPr>
+          <w:rStyle w:val="VerbatimChar"/>
+        </w:rPr>
+        <w:t xml:space="preserve">#&gt; 21        21   3.5 Excellent Honeycrisp</w:t>
+      </w:r>
+      <w:r>
+        <w:br/>
+      </w:r>
+      <w:r>
+        <w:rPr>
+          <w:rStyle w:val="VerbatimChar"/>
+        </w:rPr>
+        <w:t xml:space="preserve">#&gt; 22        22   4.0 Excellent Honeycrisp</w:t>
+      </w:r>
+      <w:r>
+        <w:br/>
+      </w:r>
+      <w:r>
+        <w:rPr>
+          <w:rStyle w:val="VerbatimChar"/>
+        </w:rPr>
+        <w:t xml:space="preserve">#&gt; 23        23   2.5   Average Honeycrisp</w:t>
+      </w:r>
+      <w:r>
+        <w:br/>
+      </w:r>
+      <w:r>
+        <w:rPr>
+          <w:rStyle w:val="VerbatimChar"/>
+        </w:rPr>
+        <w:t xml:space="preserve">#&gt; 24        24   3.0   Average Honeycrisp</w:t>
+      </w:r>
+      <w:r>
+        <w:br/>
+      </w:r>
+      <w:r>
+        <w:rPr>
+          <w:rStyle w:val="VerbatimChar"/>
+        </w:rPr>
+        <w:t xml:space="preserve">#&gt; 25        25   3.5   Average Honeycrisp</w:t>
+      </w:r>
+      <w:r>
+        <w:br/>
+      </w:r>
+      <w:r>
+        <w:rPr>
+          <w:rStyle w:val="VerbatimChar"/>
+        </w:rPr>
+        <w:t xml:space="preserve">#&gt; 26        26   4.0   Average Honeycrisp</w:t>
+      </w:r>
+    </w:p>
+    <w:bookmarkEnd w:id="39"/>
+    <w:bookmarkStart w:id="40" w:name="centergenerate-a-survey-design"/>
     <w:p>
       <w:pPr>
         <w:pStyle w:val="Heading1"/>
@@ -3797,56 +3838,56 @@
         <w:rPr>
           <w:rStyle w:val="VerbatimChar"/>
         </w:rPr>
-        <w:t xml:space="preserve">#&gt; 1      1   1     1     1        28   4.0       Fuji   Average</w:t>
-      </w:r>
-      <w:r>
-        <w:br/>
-      </w:r>
-      <w:r>
-        <w:rPr>
-          <w:rStyle w:val="VerbatimChar"/>
-        </w:rPr>
-        <w:t xml:space="preserve">#&gt; 2      1   1     2     1        40   3.0 Honeycrisp   Average</w:t>
-      </w:r>
-      <w:r>
-        <w:br/>
-      </w:r>
-      <w:r>
-        <w:rPr>
-          <w:rStyle w:val="VerbatimChar"/>
-        </w:rPr>
-        <w:t xml:space="preserve">#&gt; 3      1   1     3     1        33   3.0       Gala   Average</w:t>
-      </w:r>
-      <w:r>
-        <w:br/>
-      </w:r>
-      <w:r>
-        <w:rPr>
-          <w:rStyle w:val="VerbatimChar"/>
-        </w:rPr>
-        <w:t xml:space="preserve">#&gt; 4      1   2     1     2        37   1.5 Honeycrisp   Average</w:t>
-      </w:r>
-      <w:r>
-        <w:br/>
-      </w:r>
-      <w:r>
-        <w:rPr>
-          <w:rStyle w:val="VerbatimChar"/>
-        </w:rPr>
-        <w:t xml:space="preserve">#&gt; 5      1   2     2     2        24   2.0       Fuji   Average</w:t>
-      </w:r>
-      <w:r>
-        <w:br/>
-      </w:r>
-      <w:r>
-        <w:rPr>
-          <w:rStyle w:val="VerbatimChar"/>
-        </w:rPr>
-        <w:t xml:space="preserve">#&gt; 6      1   2     3     2        30   1.5       Gala   Average</w:t>
-      </w:r>
-    </w:p>
-    <w:bookmarkEnd w:id="37"/>
-    <w:bookmarkStart w:id="39" w:name="centerinclude-a-no-choice-option"/>
+        <w:t xml:space="preserve">#&gt; 1      1   1     1     1        39   2.5 Honeycrisp   Average</w:t>
+      </w:r>
+      <w:r>
+        <w:br/>
+      </w:r>
+      <w:r>
+        <w:rPr>
+          <w:rStyle w:val="VerbatimChar"/>
+        </w:rPr>
+        <w:t xml:space="preserve">#&gt; 2      1   1     2     1        43   1.0       Fuji      Poor</w:t>
+      </w:r>
+      <w:r>
+        <w:br/>
+      </w:r>
+      <w:r>
+        <w:rPr>
+          <w:rStyle w:val="VerbatimChar"/>
+        </w:rPr>
+        <w:t xml:space="preserve">#&gt; 3      1   1     3     1        15   1.0 Honeycrisp Excellent</w:t>
+      </w:r>
+      <w:r>
+        <w:br/>
+      </w:r>
+      <w:r>
+        <w:rPr>
+          <w:rStyle w:val="VerbatimChar"/>
+        </w:rPr>
+        <w:t xml:space="preserve">#&gt; 4      1   2     1     2        28   4.0       Fuji   Average</w:t>
+      </w:r>
+      <w:r>
+        <w:br/>
+      </w:r>
+      <w:r>
+        <w:rPr>
+          <w:rStyle w:val="VerbatimChar"/>
+        </w:rPr>
+        <w:t xml:space="preserve">#&gt; 5      1   2     2     2        46   2.5       Fuji      Poor</w:t>
+      </w:r>
+      <w:r>
+        <w:br/>
+      </w:r>
+      <w:r>
+        <w:rPr>
+          <w:rStyle w:val="VerbatimChar"/>
+        </w:rPr>
+        <w:t xml:space="preserve">#&gt; 6      1   2     3     2        61   3.0 Honeycrisp      Poor</w:t>
+      </w:r>
+    </w:p>
+    <w:bookmarkEnd w:id="40"/>
+    <w:bookmarkStart w:id="42" w:name="centerinclude-a-no-choice-option"/>
     <w:p>
       <w:pPr>
         <w:pStyle w:val="Heading1"/>
@@ -4119,190 +4160,127 @@
         <w:rPr>
           <w:rStyle w:val="VerbatimChar"/>
         </w:rPr>
-        <w:t xml:space="preserve">#&gt;       respID qID altID obsID profileID price type_Fuji type_Gala</w:t>
-      </w:r>
-      <w:r>
-        <w:br/>
-      </w:r>
-      <w:r>
-        <w:rPr>
-          <w:rStyle w:val="VerbatimChar"/>
-        </w:rPr>
-        <w:t xml:space="preserve">#&gt; 1          1   1     1     1        18   2.5         0         0</w:t>
-      </w:r>
-      <w:r>
-        <w:br/>
-      </w:r>
-      <w:r>
-        <w:rPr>
-          <w:rStyle w:val="VerbatimChar"/>
-        </w:rPr>
-        <w:t xml:space="preserve">#&gt; 2          1   1     2     1        62   3.5         0         0</w:t>
-      </w:r>
-      <w:r>
-        <w:br/>
-      </w:r>
-      <w:r>
-        <w:rPr>
-          <w:rStyle w:val="VerbatimChar"/>
-        </w:rPr>
-        <w:t xml:space="preserve">#&gt; 3          1   1     3     1        53   2.5         0         1</w:t>
-      </w:r>
-      <w:r>
-        <w:br/>
-      </w:r>
-      <w:r>
-        <w:rPr>
-          <w:rStyle w:val="VerbatimChar"/>
-        </w:rPr>
-        <w:t xml:space="preserve">#&gt; 11000      1   1     4     1         0   0.0         0         0</w:t>
-      </w:r>
-      <w:r>
-        <w:br/>
-      </w:r>
-      <w:r>
-        <w:rPr>
-          <w:rStyle w:val="VerbatimChar"/>
-        </w:rPr>
-        <w:t xml:space="preserve">#&gt; 4          1   2     1     2        40   3.0         0         0</w:t>
-      </w:r>
-      <w:r>
-        <w:br/>
-      </w:r>
-      <w:r>
-        <w:rPr>
-          <w:rStyle w:val="VerbatimChar"/>
-        </w:rPr>
-        <w:t xml:space="preserve">#&gt; 5          1   2     2     2        23   1.5         1         0</w:t>
-      </w:r>
-      <w:r>
-        <w:br/>
-      </w:r>
-      <w:r>
-        <w:rPr>
-          <w:rStyle w:val="VerbatimChar"/>
-        </w:rPr>
-        <w:t xml:space="preserve">#&gt;       type_Honeycrisp freshness_Excellent freshness_Average freshness_Poor</w:t>
-      </w:r>
-      <w:r>
-        <w:br/>
-      </w:r>
-      <w:r>
-        <w:rPr>
-          <w:rStyle w:val="VerbatimChar"/>
-        </w:rPr>
-        <w:t xml:space="preserve">#&gt; 1                   1                   1                 0              0</w:t>
-      </w:r>
-      <w:r>
-        <w:br/>
-      </w:r>
-      <w:r>
-        <w:rPr>
-          <w:rStyle w:val="VerbatimChar"/>
-        </w:rPr>
-        <w:t xml:space="preserve">#&gt; 2                   1                   0                 0              1</w:t>
-      </w:r>
-      <w:r>
-        <w:br/>
-      </w:r>
-      <w:r>
-        <w:rPr>
-          <w:rStyle w:val="VerbatimChar"/>
-        </w:rPr>
-        <w:t xml:space="preserve">#&gt; 3                   0                   0                 0              1</w:t>
-      </w:r>
-      <w:r>
-        <w:br/>
-      </w:r>
-      <w:r>
-        <w:rPr>
-          <w:rStyle w:val="VerbatimChar"/>
-        </w:rPr>
-        <w:t xml:space="preserve">#&gt; 11000               0                   0                 0              0</w:t>
-      </w:r>
-      <w:r>
-        <w:br/>
-      </w:r>
-      <w:r>
-        <w:rPr>
-          <w:rStyle w:val="VerbatimChar"/>
-        </w:rPr>
-        <w:t xml:space="preserve">#&gt; 4                   1                   0                 1              0</w:t>
-      </w:r>
-      <w:r>
-        <w:br/>
-      </w:r>
-      <w:r>
-        <w:rPr>
-          <w:rStyle w:val="VerbatimChar"/>
-        </w:rPr>
-        <w:t xml:space="preserve">#&gt; 5                   0                   0                 1              0</w:t>
-      </w:r>
-      <w:r>
-        <w:br/>
-      </w:r>
-      <w:r>
-        <w:rPr>
-          <w:rStyle w:val="VerbatimChar"/>
-        </w:rPr>
-        <w:t xml:space="preserve">#&gt;       no_choice</w:t>
-      </w:r>
-      <w:r>
-        <w:br/>
-      </w:r>
-      <w:r>
-        <w:rPr>
-          <w:rStyle w:val="VerbatimChar"/>
-        </w:rPr>
-        <w:t xml:space="preserve">#&gt; 1             0</w:t>
-      </w:r>
-      <w:r>
-        <w:br/>
-      </w:r>
-      <w:r>
-        <w:rPr>
-          <w:rStyle w:val="VerbatimChar"/>
-        </w:rPr>
-        <w:t xml:space="preserve">#&gt; 2             0</w:t>
-      </w:r>
-      <w:r>
-        <w:br/>
-      </w:r>
-      <w:r>
-        <w:rPr>
-          <w:rStyle w:val="VerbatimChar"/>
-        </w:rPr>
-        <w:t xml:space="preserve">#&gt; 3             0</w:t>
-      </w:r>
-      <w:r>
-        <w:br/>
-      </w:r>
-      <w:r>
-        <w:rPr>
-          <w:rStyle w:val="VerbatimChar"/>
-        </w:rPr>
-        <w:t xml:space="preserve">#&gt; 11000         1</w:t>
-      </w:r>
-      <w:r>
-        <w:br/>
-      </w:r>
-      <w:r>
-        <w:rPr>
-          <w:rStyle w:val="VerbatimChar"/>
-        </w:rPr>
-        <w:t xml:space="preserve">#&gt; 4             0</w:t>
-      </w:r>
-      <w:r>
-        <w:br/>
-      </w:r>
-      <w:r>
-        <w:rPr>
-          <w:rStyle w:val="VerbatimChar"/>
-        </w:rPr>
-        <w:t xml:space="preserve">#&gt; 5             0</w:t>
-      </w:r>
-    </w:p>
-    <w:bookmarkStart w:id="38" w:name="centermake-a-labeled-design"/>
+        <w:t xml:space="preserve">#&gt;   respID qID altID obsID profileID price type_Fuji type_Gala type_Honeycrisp</w:t>
+      </w:r>
+      <w:r>
+        <w:br/>
+      </w:r>
+      <w:r>
+        <w:rPr>
+          <w:rStyle w:val="VerbatimChar"/>
+        </w:rPr>
+        <w:t xml:space="preserve">#&gt; 1      1   1     1     1        20   3.5         0         0               1</w:t>
+      </w:r>
+      <w:r>
+        <w:br/>
+      </w:r>
+      <w:r>
+        <w:rPr>
+          <w:rStyle w:val="VerbatimChar"/>
+        </w:rPr>
+        <w:t xml:space="preserve">#&gt; 2      1   1     2     1         4   2.5         1         0               0</w:t>
+      </w:r>
+      <w:r>
+        <w:br/>
+      </w:r>
+      <w:r>
+        <w:rPr>
+          <w:rStyle w:val="VerbatimChar"/>
+        </w:rPr>
+        <w:t xml:space="preserve">#&gt; 3      1   1     3     1        35   4.0         0         1               0</w:t>
+      </w:r>
+      <w:r>
+        <w:br/>
+      </w:r>
+      <w:r>
+        <w:rPr>
+          <w:rStyle w:val="VerbatimChar"/>
+        </w:rPr>
+        <w:t xml:space="preserve">#&gt; 4      1   1     4     1         0   0.0         0         0               0</w:t>
+      </w:r>
+      <w:r>
+        <w:br/>
+      </w:r>
+      <w:r>
+        <w:rPr>
+          <w:rStyle w:val="VerbatimChar"/>
+        </w:rPr>
+        <w:t xml:space="preserve">#&gt; 5      1   2     1     2        60   2.5         0         0               1</w:t>
+      </w:r>
+      <w:r>
+        <w:br/>
+      </w:r>
+      <w:r>
+        <w:rPr>
+          <w:rStyle w:val="VerbatimChar"/>
+        </w:rPr>
+        <w:t xml:space="preserve">#&gt; 6      1   2     2     2        23   1.5         1         0               0</w:t>
+      </w:r>
+      <w:r>
+        <w:br/>
+      </w:r>
+      <w:r>
+        <w:rPr>
+          <w:rStyle w:val="VerbatimChar"/>
+        </w:rPr>
+        <w:t xml:space="preserve">#&gt;   freshness_Excellent freshness_Average freshness_Poor no_choice</w:t>
+      </w:r>
+      <w:r>
+        <w:br/>
+      </w:r>
+      <w:r>
+        <w:rPr>
+          <w:rStyle w:val="VerbatimChar"/>
+        </w:rPr>
+        <w:t xml:space="preserve">#&gt; 1                   1                 0              0         0</w:t>
+      </w:r>
+      <w:r>
+        <w:br/>
+      </w:r>
+      <w:r>
+        <w:rPr>
+          <w:rStyle w:val="VerbatimChar"/>
+        </w:rPr>
+        <w:t xml:space="preserve">#&gt; 2                   1                 0              0         0</w:t>
+      </w:r>
+      <w:r>
+        <w:br/>
+      </w:r>
+      <w:r>
+        <w:rPr>
+          <w:rStyle w:val="VerbatimChar"/>
+        </w:rPr>
+        <w:t xml:space="preserve">#&gt; 3                   0                 1              0         0</w:t>
+      </w:r>
+      <w:r>
+        <w:br/>
+      </w:r>
+      <w:r>
+        <w:rPr>
+          <w:rStyle w:val="VerbatimChar"/>
+        </w:rPr>
+        <w:t xml:space="preserve">#&gt; 4                   0                 0              0         1</w:t>
+      </w:r>
+      <w:r>
+        <w:br/>
+      </w:r>
+      <w:r>
+        <w:rPr>
+          <w:rStyle w:val="VerbatimChar"/>
+        </w:rPr>
+        <w:t xml:space="preserve">#&gt; 5                   0                 0              1         0</w:t>
+      </w:r>
+      <w:r>
+        <w:br/>
+      </w:r>
+      <w:r>
+        <w:rPr>
+          <w:rStyle w:val="VerbatimChar"/>
+        </w:rPr>
+        <w:t xml:space="preserve">#&gt; 6                   0                 1              0         0</w:t>
+      </w:r>
+    </w:p>
+    <w:bookmarkStart w:id="41" w:name="centermake-a-labeled-design"/>
     <w:p>
       <w:pPr>
         <w:pStyle w:val="Heading2"/>
@@ -4589,34 +4567,34 @@
         <w:rPr>
           <w:rStyle w:val="VerbatimChar"/>
         </w:rPr>
-        <w:t xml:space="preserve">#&gt; 1      1   1     1     1         4   2.5       Fuji Excellent</w:t>
-      </w:r>
-      <w:r>
-        <w:br/>
-      </w:r>
-      <w:r>
-        <w:rPr>
-          <w:rStyle w:val="VerbatimChar"/>
-        </w:rPr>
-        <w:t xml:space="preserve">#&gt; 2      1   1     2     1        55   3.5       Gala      Poor</w:t>
-      </w:r>
-      <w:r>
-        <w:br/>
-      </w:r>
-      <w:r>
-        <w:rPr>
-          <w:rStyle w:val="VerbatimChar"/>
-        </w:rPr>
-        <w:t xml:space="preserve">#&gt; 3      1   1     3     1        62   3.5 Honeycrisp      Poor</w:t>
-      </w:r>
-      <w:r>
-        <w:br/>
-      </w:r>
-      <w:r>
-        <w:rPr>
-          <w:rStyle w:val="VerbatimChar"/>
-        </w:rPr>
-        <w:t xml:space="preserve">#&gt; 4      1   2     1     2        48   3.5       Fuji      Poor</w:t>
+        <w:t xml:space="preserve">#&gt; 1      1   1     1     1         6   3.5       Fuji Excellent</w:t>
+      </w:r>
+      <w:r>
+        <w:br/>
+      </w:r>
+      <w:r>
+        <w:rPr>
+          <w:rStyle w:val="VerbatimChar"/>
+        </w:rPr>
+        <w:t xml:space="preserve">#&gt; 2      1   1     2     1        10   2.0       Gala Excellent</w:t>
+      </w:r>
+      <w:r>
+        <w:br/>
+      </w:r>
+      <w:r>
+        <w:rPr>
+          <w:rStyle w:val="VerbatimChar"/>
+        </w:rPr>
+        <w:t xml:space="preserve">#&gt; 3      1   1     3     1        21   4.0 Honeycrisp Excellent</w:t>
+      </w:r>
+      <w:r>
+        <w:br/>
+      </w:r>
+      <w:r>
+        <w:rPr>
+          <w:rStyle w:val="VerbatimChar"/>
+        </w:rPr>
+        <w:t xml:space="preserve">#&gt; 4      1   2     1     2        23   1.5       Fuji   Average</w:t>
       </w:r>
       <w:r>
         <w:br/>
@@ -4634,12 +4612,12 @@
         <w:rPr>
           <w:rStyle w:val="VerbatimChar"/>
         </w:rPr>
-        <w:t xml:space="preserve">#&gt; 6      1   2     3     2        63   4.0 Honeycrisp      Poor</w:t>
-      </w:r>
-    </w:p>
-    <w:bookmarkEnd w:id="38"/>
-    <w:bookmarkEnd w:id="39"/>
-    <w:bookmarkStart w:id="41" w:name="centermake-a-bayesian-d-efficient-design"/>
+        <w:t xml:space="preserve">#&gt; 6      1   2     3     2        58   1.5 Honeycrisp      Poor</w:t>
+      </w:r>
+    </w:p>
+    <w:bookmarkEnd w:id="41"/>
+    <w:bookmarkEnd w:id="42"/>
+    <w:bookmarkStart w:id="44" w:name="centermake-a-bayesian-d-efficient-design"/>
     <w:p>
       <w:pPr>
         <w:pStyle w:val="Heading1"/>
@@ -4648,7 +4626,7 @@
         <w:t xml:space="preserve">.center[Make a Bayesian D-efficient design]</w:t>
       </w:r>
     </w:p>
-    <w:bookmarkStart w:id="40" w:name="centercoming-soon"/>
+    <w:bookmarkStart w:id="43" w:name="centercoming-soon"/>
     <w:p>
       <w:pPr>
         <w:pStyle w:val="Heading3"/>
@@ -5070,9 +5048,9 @@
         <w:t xml:space="preserve">)</w:t>
       </w:r>
     </w:p>
-    <w:bookmarkEnd w:id="40"/>
-    <w:bookmarkEnd w:id="41"/>
-    <w:bookmarkStart w:id="46" w:name="Xfb8586954f72203084b970deae75c762b1ce03f"/>
+    <w:bookmarkEnd w:id="43"/>
+    <w:bookmarkEnd w:id="44"/>
+    <w:bookmarkStart w:id="49" w:name="Xfb8586954f72203084b970deae75c762b1ce03f"/>
     <w:p>
       <w:pPr>
         <w:pStyle w:val="Heading1"/>
@@ -5081,7 +5059,7 @@
         <w:t xml:space="preserve">.center[Make a Bayesian D-efficient design]</w:t>
       </w:r>
     </w:p>
-    <w:bookmarkStart w:id="42" w:name="centercoming-soon-1"/>
+    <w:bookmarkStart w:id="45" w:name="centercoming-soon-1"/>
     <w:p>
       <w:pPr>
         <w:pStyle w:val="Heading3"/>
@@ -5090,8 +5068,8 @@
         <w:t xml:space="preserve">.center[(coming soon!)]</w:t>
       </w:r>
     </w:p>
-    <w:bookmarkEnd w:id="42"/>
-    <w:bookmarkStart w:id="44" w:name="check-out-the-idefix-package"/>
+    <w:bookmarkEnd w:id="45"/>
+    <w:bookmarkStart w:id="47" w:name="check-out-the-idefix-package"/>
     <w:p>
       <w:pPr>
         <w:pStyle w:val="Heading2"/>
@@ -5102,7 +5080,7 @@
       <w:r>
         <w:t xml:space="preserve"> </w:t>
       </w:r>
-      <w:hyperlink r:id="rId43">
+      <w:hyperlink r:id="rId46">
         <w:r>
           <w:rPr>
             <w:rStyle w:val="VerbatimChar"/>
@@ -5117,8 +5095,8 @@
         <w:t xml:space="preserve">package</w:t>
       </w:r>
     </w:p>
-    <w:bookmarkEnd w:id="44"/>
-    <w:bookmarkStart w:id="45" w:name="import-a-design-.bluesawtooth"/>
+    <w:bookmarkEnd w:id="47"/>
+    <w:bookmarkStart w:id="48" w:name="import-a-design-.bluesawtooth"/>
     <w:p>
       <w:pPr>
         <w:pStyle w:val="Heading2"/>
@@ -5127,9 +5105,9 @@
         <w:t xml:space="preserve">- Import a design: .blue[Sawtooth]</w:t>
       </w:r>
     </w:p>
-    <w:bookmarkEnd w:id="45"/>
-    <w:bookmarkEnd w:id="46"/>
-    <w:bookmarkStart w:id="47" w:name="centercheck-design-balance"/>
+    <w:bookmarkEnd w:id="48"/>
+    <w:bookmarkEnd w:id="49"/>
+    <w:bookmarkStart w:id="50" w:name="centercheck-design-balance"/>
     <w:p>
       <w:pPr>
         <w:pStyle w:val="Heading1"/>
@@ -5388,8 +5366,8 @@
         <w:t xml:space="preserve">  4    261  245        240</w:t>
       </w:r>
     </w:p>
-    <w:bookmarkEnd w:id="47"/>
-    <w:bookmarkStart w:id="48" w:name="centercheck-design-overlap"/>
+    <w:bookmarkEnd w:id="50"/>
+    <w:bookmarkStart w:id="51" w:name="centercheck-design-overlap"/>
     <w:p>
       <w:pPr>
         <w:pStyle w:val="Heading1"/>
@@ -5547,8 +5525,8 @@
         <w:t xml:space="preserve">   175 1189  436 </w:t>
       </w:r>
     </w:p>
-    <w:bookmarkEnd w:id="48"/>
-    <w:bookmarkStart w:id="49" w:name="centersimulate-random-choices"/>
+    <w:bookmarkEnd w:id="51"/>
+    <w:bookmarkStart w:id="52" w:name="centersimulate-random-choices"/>
     <w:p>
       <w:pPr>
         <w:pStyle w:val="Heading1"/>
@@ -5683,34 +5661,34 @@
         <w:rPr>
           <w:rStyle w:val="VerbatimChar"/>
         </w:rPr>
-        <w:t xml:space="preserve">#&gt; 1      1   1     1     1         4   2.5       Fuji Excellent      0</w:t>
-      </w:r>
-      <w:r>
-        <w:br/>
-      </w:r>
-      <w:r>
-        <w:rPr>
-          <w:rStyle w:val="VerbatimChar"/>
-        </w:rPr>
-        <w:t xml:space="preserve">#&gt; 2      1   1     2     1        55   3.5       Gala      Poor      1</w:t>
-      </w:r>
-      <w:r>
-        <w:br/>
-      </w:r>
-      <w:r>
-        <w:rPr>
-          <w:rStyle w:val="VerbatimChar"/>
-        </w:rPr>
-        <w:t xml:space="preserve">#&gt; 3      1   1     3     1        62   3.5 Honeycrisp      Poor      0</w:t>
-      </w:r>
-      <w:r>
-        <w:br/>
-      </w:r>
-      <w:r>
-        <w:rPr>
-          <w:rStyle w:val="VerbatimChar"/>
-        </w:rPr>
-        <w:t xml:space="preserve">#&gt; 4      1   2     1     2        48   3.5       Fuji      Poor      0</w:t>
+        <w:t xml:space="preserve">#&gt; 1      1   1     1     1         6   3.5       Fuji Excellent      0</w:t>
+      </w:r>
+      <w:r>
+        <w:br/>
+      </w:r>
+      <w:r>
+        <w:rPr>
+          <w:rStyle w:val="VerbatimChar"/>
+        </w:rPr>
+        <w:t xml:space="preserve">#&gt; 2      1   1     2     1        10   2.0       Gala Excellent      1</w:t>
+      </w:r>
+      <w:r>
+        <w:br/>
+      </w:r>
+      <w:r>
+        <w:rPr>
+          <w:rStyle w:val="VerbatimChar"/>
+        </w:rPr>
+        <w:t xml:space="preserve">#&gt; 3      1   1     3     1        21   4.0 Honeycrisp Excellent      0</w:t>
+      </w:r>
+      <w:r>
+        <w:br/>
+      </w:r>
+      <w:r>
+        <w:rPr>
+          <w:rStyle w:val="VerbatimChar"/>
+        </w:rPr>
+        <w:t xml:space="preserve">#&gt; 4      1   2     1     2        23   1.5       Fuji   Average      1</w:t>
       </w:r>
       <w:r>
         <w:br/>
@@ -5728,11 +5706,11 @@
         <w:rPr>
           <w:rStyle w:val="VerbatimChar"/>
         </w:rPr>
-        <w:t xml:space="preserve">#&gt; 6      1   2     3     2        63   4.0 Honeycrisp      Poor      1</w:t>
-      </w:r>
-    </w:p>
-    <w:bookmarkEnd w:id="49"/>
-    <w:bookmarkStart w:id="50" w:name="Xf30d388567112d0abbb9e1956ba22b1911fccec"/>
+        <w:t xml:space="preserve">#&gt; 6      1   2     3     2        58   1.5 Honeycrisp      Poor      0</w:t>
+      </w:r>
+    </w:p>
+    <w:bookmarkEnd w:id="52"/>
+    <w:bookmarkStart w:id="53" w:name="Xf30d388567112d0abbb9e1956ba22b1911fccec"/>
     <w:p>
       <w:pPr>
         <w:pStyle w:val="Heading1"/>
@@ -6312,8 +6290,8 @@
         <w:t xml:space="preserve">]</w:t>
       </w:r>
     </w:p>
-    <w:bookmarkEnd w:id="50"/>
-    <w:bookmarkStart w:id="51" w:name="Xd8f53412f97acb27d1a543cfc935fdbf4e6f38c"/>
+    <w:bookmarkEnd w:id="53"/>
+    <w:bookmarkStart w:id="54" w:name="Xd8f53412f97acb27d1a543cfc935fdbf4e6f38c"/>
     <w:p>
       <w:pPr>
         <w:pStyle w:val="Heading1"/>
@@ -6986,8 +6964,8 @@
         <w:t xml:space="preserve">]</w:t>
       </w:r>
     </w:p>
-    <w:bookmarkEnd w:id="51"/>
-    <w:bookmarkStart w:id="52" w:name="X0ece33231ed6a8a4c352d3bf57ae7e8bed6e05e"/>
+    <w:bookmarkEnd w:id="54"/>
+    <w:bookmarkStart w:id="55" w:name="X0ece33231ed6a8a4c352d3bf57ae7e8bed6e05e"/>
     <w:p>
       <w:pPr>
         <w:pStyle w:val="Heading1"/>
@@ -7694,8 +7672,8 @@
         <w:t xml:space="preserve">]</w:t>
       </w:r>
     </w:p>
-    <w:bookmarkEnd w:id="52"/>
-    <w:bookmarkStart w:id="59" w:name="power-analyses"/>
+    <w:bookmarkEnd w:id="55"/>
+    <w:bookmarkStart w:id="62" w:name="power-analyses"/>
     <w:p>
       <w:pPr>
         <w:pStyle w:val="Heading1"/>
@@ -8004,52 +7982,52 @@
         <w:rPr>
           <w:rStyle w:val="VerbatimChar"/>
         </w:rPr>
-        <w:t xml:space="preserve">#&gt; 1         30            price -0.17081907 0.09412772</w:t>
-      </w:r>
-      <w:r>
-        <w:br/>
-      </w:r>
-      <w:r>
-        <w:rPr>
-          <w:rStyle w:val="VerbatimChar"/>
-        </w:rPr>
-        <w:t xml:space="preserve">#&gt; 2         30         typeGala  0.40420813 0.19272648</w:t>
-      </w:r>
-      <w:r>
-        <w:br/>
-      </w:r>
-      <w:r>
-        <w:rPr>
-          <w:rStyle w:val="VerbatimChar"/>
-        </w:rPr>
-        <w:t xml:space="preserve">#&gt; 3         30   typeHoneycrisp  0.37538120 0.19472639</w:t>
-      </w:r>
-      <w:r>
-        <w:br/>
-      </w:r>
-      <w:r>
-        <w:rPr>
-          <w:rStyle w:val="VerbatimChar"/>
-        </w:rPr>
-        <w:t xml:space="preserve">#&gt; 4         30 freshnessAverage  0.06374861 0.22410740</w:t>
-      </w:r>
-      <w:r>
-        <w:br/>
-      </w:r>
-      <w:r>
-        <w:rPr>
-          <w:rStyle w:val="VerbatimChar"/>
-        </w:rPr>
-        <w:t xml:space="preserve">#&gt; 5         30    freshnessPoor -0.23367779 0.22215216</w:t>
-      </w:r>
-      <w:r>
-        <w:br/>
-      </w:r>
-      <w:r>
-        <w:rPr>
-          <w:rStyle w:val="VerbatimChar"/>
-        </w:rPr>
-        <w:t xml:space="preserve">#&gt; 6         60            price -0.10399409 0.06643510</w:t>
+        <w:t xml:space="preserve">#&gt; 1         30            price -0.03537248 0.09535988</w:t>
+      </w:r>
+      <w:r>
+        <w:br/>
+      </w:r>
+      <w:r>
+        <w:rPr>
+          <w:rStyle w:val="VerbatimChar"/>
+        </w:rPr>
+        <w:t xml:space="preserve">#&gt; 2         30         typeGala  0.60844595 0.21082888</w:t>
+      </w:r>
+      <w:r>
+        <w:br/>
+      </w:r>
+      <w:r>
+        <w:rPr>
+          <w:rStyle w:val="VerbatimChar"/>
+        </w:rPr>
+        <w:t xml:space="preserve">#&gt; 3         30   typeHoneycrisp  0.75824987 0.20177446</w:t>
+      </w:r>
+      <w:r>
+        <w:br/>
+      </w:r>
+      <w:r>
+        <w:rPr>
+          <w:rStyle w:val="VerbatimChar"/>
+        </w:rPr>
+        <w:t xml:space="preserve">#&gt; 4         30 freshnessAverage -0.04729349 0.23032943</w:t>
+      </w:r>
+      <w:r>
+        <w:br/>
+      </w:r>
+      <w:r>
+        <w:rPr>
+          <w:rStyle w:val="VerbatimChar"/>
+        </w:rPr>
+        <w:t xml:space="preserve">#&gt; 5         30    freshnessPoor -0.65421645 0.25241681</w:t>
+      </w:r>
+      <w:r>
+        <w:br/>
+      </w:r>
+      <w:r>
+        <w:rPr>
+          <w:rStyle w:val="VerbatimChar"/>
+        </w:rPr>
+        <w:t xml:space="preserve">#&gt; 6         60            price -0.05284262 0.06607490</w:t>
       </w:r>
     </w:p>
     <w:p>
@@ -8077,61 +8055,61 @@
         <w:rPr>
           <w:rStyle w:val="VerbatimChar"/>
         </w:rPr>
-        <w:t xml:space="preserve">#&gt;    sampleSize             coef        est         se</w:t>
-      </w:r>
-      <w:r>
-        <w:br/>
-      </w:r>
-      <w:r>
-        <w:rPr>
-          <w:rStyle w:val="VerbatimChar"/>
-        </w:rPr>
-        <w:t xml:space="preserve">#&gt; 45        270    freshnessPoor -0.1405221 0.07688366</w:t>
-      </w:r>
-      <w:r>
-        <w:br/>
-      </w:r>
-      <w:r>
-        <w:rPr>
-          <w:rStyle w:val="VerbatimChar"/>
-        </w:rPr>
-        <w:t xml:space="preserve">#&gt; 46        300            price -0.1182197 0.02919575</w:t>
-      </w:r>
-      <w:r>
-        <w:br/>
-      </w:r>
-      <w:r>
-        <w:rPr>
-          <w:rStyle w:val="VerbatimChar"/>
-        </w:rPr>
-        <w:t xml:space="preserve">#&gt; 47        300         typeGala  0.1873587 0.05898732</w:t>
-      </w:r>
-      <w:r>
-        <w:br/>
-      </w:r>
-      <w:r>
-        <w:rPr>
-          <w:rStyle w:val="VerbatimChar"/>
-        </w:rPr>
-        <w:t xml:space="preserve">#&gt; 48        300   typeHoneycrisp  0.1682193 0.05925969</w:t>
-      </w:r>
-      <w:r>
-        <w:br/>
-      </w:r>
-      <w:r>
-        <w:rPr>
-          <w:rStyle w:val="VerbatimChar"/>
-        </w:rPr>
-        <w:t xml:space="preserve">#&gt; 49        300 freshnessAverage  0.1907981 0.07085259</w:t>
-      </w:r>
-      <w:r>
-        <w:br/>
-      </w:r>
-      <w:r>
-        <w:rPr>
-          <w:rStyle w:val="VerbatimChar"/>
-        </w:rPr>
-        <w:t xml:space="preserve">#&gt; 50        300    freshnessPoor -0.1083857 0.07288734</w:t>
+        <w:t xml:space="preserve">#&gt;    sampleSize             coef         est         se</w:t>
+      </w:r>
+      <w:r>
+        <w:br/>
+      </w:r>
+      <w:r>
+        <w:rPr>
+          <w:rStyle w:val="VerbatimChar"/>
+        </w:rPr>
+        <w:t xml:space="preserve">#&gt; 45        270    freshnessPoor -0.18194487 0.07601253</w:t>
+      </w:r>
+      <w:r>
+        <w:br/>
+      </w:r>
+      <w:r>
+        <w:rPr>
+          <w:rStyle w:val="VerbatimChar"/>
+        </w:rPr>
+        <w:t xml:space="preserve">#&gt; 46        300            price -0.08001053 0.02898316</w:t>
+      </w:r>
+      <w:r>
+        <w:br/>
+      </w:r>
+      <w:r>
+        <w:rPr>
+          <w:rStyle w:val="VerbatimChar"/>
+        </w:rPr>
+        <w:t xml:space="preserve">#&gt; 47        300         typeGala  0.06870025 0.05947906</w:t>
+      </w:r>
+      <w:r>
+        <w:br/>
+      </w:r>
+      <w:r>
+        <w:rPr>
+          <w:rStyle w:val="VerbatimChar"/>
+        </w:rPr>
+        <w:t xml:space="preserve">#&gt; 48        300   typeHoneycrisp  0.18277852 0.05792107</w:t>
+      </w:r>
+      <w:r>
+        <w:br/>
+      </w:r>
+      <w:r>
+        <w:rPr>
+          <w:rStyle w:val="VerbatimChar"/>
+        </w:rPr>
+        <w:t xml:space="preserve">#&gt; 49        300 freshnessAverage  0.10249536 0.07041721</w:t>
+      </w:r>
+      <w:r>
+        <w:br/>
+      </w:r>
+      <w:r>
+        <w:rPr>
+          <w:rStyle w:val="VerbatimChar"/>
+        </w:rPr>
+        <w:t xml:space="preserve">#&gt; 50        300    freshnessPoor -0.16911033 0.07206459</w:t>
       </w:r>
     </w:p>
     <w:p>
@@ -8149,393 +8127,6 @@
           <w:rStyle w:val="NormalTok"/>
         </w:rPr>
         <w:t xml:space="preserve">(power)</w:t>
-      </w:r>
-    </w:p>
-    <w:p>
-      <w:pPr>
-        <w:pStyle w:val="FirstParagraph"/>
-      </w:pPr>
-      <w:r>
-        <w:drawing>
-          <wp:inline>
-            <wp:extent cx="5334000" cy="3333750"/>
-            <wp:effectExtent b="0" l="0" r="0" t="0"/>
-            <wp:docPr descr="" title="" id="54" name="Picture"/>
-            <a:graphic>
-              <a:graphicData uri="http://schemas.openxmlformats.org/drawingml/2006/picture">
-                <pic:pic>
-                  <pic:nvPicPr>
-                    <pic:cNvPr descr="figs/unnamed-chunk-31-1.png" id="55" name="Picture"/>
-                    <pic:cNvPicPr>
-                      <a:picLocks noChangeArrowheads="1" noChangeAspect="1"/>
-                    </pic:cNvPicPr>
-                  </pic:nvPicPr>
-                  <pic:blipFill>
-                    <a:blip r:embed="rId53"/>
-                    <a:stretch>
-                      <a:fillRect/>
-                    </a:stretch>
-                  </pic:blipFill>
-                  <pic:spPr bwMode="auto">
-                    <a:xfrm>
-                      <a:off x="0" y="0"/>
-                      <a:ext cx="5334000" cy="3333750"/>
-                    </a:xfrm>
-                    <a:prstGeom prst="rect">
-                      <a:avLst/>
-                    </a:prstGeom>
-                    <a:noFill/>
-                    <a:ln w="9525">
-                      <a:noFill/>
-                      <a:headEnd/>
-                      <a:tailEnd/>
-                    </a:ln>
-                  </pic:spPr>
-                </pic:pic>
-              </a:graphicData>
-            </a:graphic>
-          </wp:inline>
-        </w:drawing>
-      </w:r>
-    </w:p>
-    <w:p>
-      <w:pPr>
-        <w:pStyle w:val="SourceCode"/>
-      </w:pPr>
-      <w:r>
-        <w:rPr>
-          <w:rStyle w:val="NormalTok"/>
-        </w:rPr>
-        <w:t xml:space="preserve">power_int </w:t>
-      </w:r>
-      <w:r>
-        <w:rPr>
-          <w:rStyle w:val="OtherTok"/>
-        </w:rPr>
-        <w:t xml:space="preserve">&lt;-</w:t>
-      </w:r>
-      <w:r>
-        <w:rPr>
-          <w:rStyle w:val="NormalTok"/>
-        </w:rPr>
-        <w:t xml:space="preserve"> </w:t>
-      </w:r>
-      <w:r>
-        <w:rPr>
-          <w:rStyle w:val="FunctionTok"/>
-        </w:rPr>
-        <w:t xml:space="preserve">cbc_power</w:t>
-      </w:r>
-      <w:r>
-        <w:rPr>
-          <w:rStyle w:val="NormalTok"/>
-        </w:rPr>
-        <w:t xml:space="preserve">(</w:t>
-      </w:r>
-      <w:r>
-        <w:br/>
-      </w:r>
-      <w:r>
-        <w:rPr>
-          <w:rStyle w:val="NormalTok"/>
-        </w:rPr>
-        <w:t xml:space="preserve">    </w:t>
-      </w:r>
-      <w:r>
-        <w:rPr>
-          <w:rStyle w:val="AttributeTok"/>
-        </w:rPr>
-        <w:t xml:space="preserve">nbreaks =</w:t>
-      </w:r>
-      <w:r>
-        <w:rPr>
-          <w:rStyle w:val="NormalTok"/>
-        </w:rPr>
-        <w:t xml:space="preserve"> </w:t>
-      </w:r>
-      <w:r>
-        <w:rPr>
-          <w:rStyle w:val="DecValTok"/>
-        </w:rPr>
-        <w:t xml:space="preserve">10</w:t>
-      </w:r>
-      <w:r>
-        <w:rPr>
-          <w:rStyle w:val="NormalTok"/>
-        </w:rPr>
-        <w:t xml:space="preserve">,</w:t>
-      </w:r>
-      <w:r>
-        <w:br/>
-      </w:r>
-      <w:r>
-        <w:rPr>
-          <w:rStyle w:val="NormalTok"/>
-        </w:rPr>
-        <w:t xml:space="preserve">    </w:t>
-      </w:r>
-      <w:r>
-        <w:rPr>
-          <w:rStyle w:val="AttributeTok"/>
-        </w:rPr>
-        <w:t xml:space="preserve">n_q     =</w:t>
-      </w:r>
-      <w:r>
-        <w:rPr>
-          <w:rStyle w:val="NormalTok"/>
-        </w:rPr>
-        <w:t xml:space="preserve"> </w:t>
-      </w:r>
-      <w:r>
-        <w:rPr>
-          <w:rStyle w:val="DecValTok"/>
-        </w:rPr>
-        <w:t xml:space="preserve">6</w:t>
-      </w:r>
-      <w:r>
-        <w:rPr>
-          <w:rStyle w:val="NormalTok"/>
-        </w:rPr>
-        <w:t xml:space="preserve">,</w:t>
-      </w:r>
-      <w:r>
-        <w:br/>
-      </w:r>
-      <w:r>
-        <w:rPr>
-          <w:rStyle w:val="NormalTok"/>
-        </w:rPr>
-        <w:t xml:space="preserve">    </w:t>
-      </w:r>
-      <w:r>
-        <w:rPr>
-          <w:rStyle w:val="AttributeTok"/>
-        </w:rPr>
-        <w:t xml:space="preserve">data    =</w:t>
-      </w:r>
-      <w:r>
-        <w:rPr>
-          <w:rStyle w:val="NormalTok"/>
-        </w:rPr>
-        <w:t xml:space="preserve"> data,</w:t>
-      </w:r>
-      <w:r>
-        <w:br/>
-      </w:r>
-      <w:r>
-        <w:rPr>
-          <w:rStyle w:val="NormalTok"/>
-        </w:rPr>
-        <w:t xml:space="preserve">    </w:t>
-      </w:r>
-      <w:r>
-        <w:rPr>
-          <w:rStyle w:val="AttributeTok"/>
-        </w:rPr>
-        <w:t xml:space="preserve">pars    =</w:t>
-      </w:r>
-      <w:r>
-        <w:rPr>
-          <w:rStyle w:val="NormalTok"/>
-        </w:rPr>
-        <w:t xml:space="preserve"> </w:t>
-      </w:r>
-      <w:r>
-        <w:rPr>
-          <w:rStyle w:val="FunctionTok"/>
-        </w:rPr>
-        <w:t xml:space="preserve">c</w:t>
-      </w:r>
-      <w:r>
-        <w:rPr>
-          <w:rStyle w:val="NormalTok"/>
-        </w:rPr>
-        <w:t xml:space="preserve">(</w:t>
-      </w:r>
-      <w:r>
-        <w:br/>
-      </w:r>
-      <w:r>
-        <w:rPr>
-          <w:rStyle w:val="NormalTok"/>
-        </w:rPr>
-        <w:t xml:space="preserve">      </w:t>
-      </w:r>
-      <w:r>
-        <w:rPr>
-          <w:rStyle w:val="StringTok"/>
-        </w:rPr>
-        <w:t xml:space="preserve">"price"</w:t>
-      </w:r>
-      <w:r>
-        <w:rPr>
-          <w:rStyle w:val="NormalTok"/>
-        </w:rPr>
-        <w:t xml:space="preserve">, </w:t>
-      </w:r>
-      <w:r>
-        <w:br/>
-      </w:r>
-      <w:r>
-        <w:rPr>
-          <w:rStyle w:val="NormalTok"/>
-        </w:rPr>
-        <w:t xml:space="preserve">      </w:t>
-      </w:r>
-      <w:r>
-        <w:rPr>
-          <w:rStyle w:val="StringTok"/>
-        </w:rPr>
-        <w:t xml:space="preserve">"type"</w:t>
-      </w:r>
-      <w:r>
-        <w:rPr>
-          <w:rStyle w:val="NormalTok"/>
-        </w:rPr>
-        <w:t xml:space="preserve">, </w:t>
-      </w:r>
-      <w:r>
-        <w:br/>
-      </w:r>
-      <w:r>
-        <w:rPr>
-          <w:rStyle w:val="NormalTok"/>
-        </w:rPr>
-        <w:t xml:space="preserve">      </w:t>
-      </w:r>
-      <w:r>
-        <w:rPr>
-          <w:rStyle w:val="StringTok"/>
-        </w:rPr>
-        <w:t xml:space="preserve">"freshness"</w:t>
-      </w:r>
-      <w:r>
-        <w:rPr>
-          <w:rStyle w:val="NormalTok"/>
-        </w:rPr>
-        <w:t xml:space="preserve">, </w:t>
-      </w:r>
-      <w:r>
-        <w:br/>
-      </w:r>
-      <w:r>
-        <w:rPr>
-          <w:rStyle w:val="NormalTok"/>
-        </w:rPr>
-        <w:t xml:space="preserve">      </w:t>
-      </w:r>
-      <w:r>
-        <w:rPr>
-          <w:rStyle w:val="StringTok"/>
-        </w:rPr>
-        <w:t xml:space="preserve">"price*type"</w:t>
-      </w:r>
-      <w:r>
-        <w:rPr>
-          <w:rStyle w:val="NormalTok"/>
-        </w:rPr>
-        <w:t xml:space="preserve"> </w:t>
-      </w:r>
-      <w:r>
-        <w:rPr>
-          <w:rStyle w:val="CommentTok"/>
-        </w:rPr>
-        <w:t xml:space="preserve">#&lt;&lt;</w:t>
-      </w:r>
-      <w:r>
-        <w:br/>
-      </w:r>
-      <w:r>
-        <w:rPr>
-          <w:rStyle w:val="NormalTok"/>
-        </w:rPr>
-        <w:t xml:space="preserve">    ), </w:t>
-      </w:r>
-      <w:r>
-        <w:br/>
-      </w:r>
-      <w:r>
-        <w:rPr>
-          <w:rStyle w:val="NormalTok"/>
-        </w:rPr>
-        <w:t xml:space="preserve">    </w:t>
-      </w:r>
-      <w:r>
-        <w:rPr>
-          <w:rStyle w:val="AttributeTok"/>
-        </w:rPr>
-        <w:t xml:space="preserve">outcome =</w:t>
-      </w:r>
-      <w:r>
-        <w:rPr>
-          <w:rStyle w:val="NormalTok"/>
-        </w:rPr>
-        <w:t xml:space="preserve"> </w:t>
-      </w:r>
-      <w:r>
-        <w:rPr>
-          <w:rStyle w:val="StringTok"/>
-        </w:rPr>
-        <w:t xml:space="preserve">"choice"</w:t>
-      </w:r>
-      <w:r>
-        <w:rPr>
-          <w:rStyle w:val="NormalTok"/>
-        </w:rPr>
-        <w:t xml:space="preserve">,</w:t>
-      </w:r>
-      <w:r>
-        <w:br/>
-      </w:r>
-      <w:r>
-        <w:rPr>
-          <w:rStyle w:val="NormalTok"/>
-        </w:rPr>
-        <w:t xml:space="preserve">    </w:t>
-      </w:r>
-      <w:r>
-        <w:rPr>
-          <w:rStyle w:val="AttributeTok"/>
-        </w:rPr>
-        <w:t xml:space="preserve">obsID   =</w:t>
-      </w:r>
-      <w:r>
-        <w:rPr>
-          <w:rStyle w:val="NormalTok"/>
-        </w:rPr>
-        <w:t xml:space="preserve"> </w:t>
-      </w:r>
-      <w:r>
-        <w:rPr>
-          <w:rStyle w:val="StringTok"/>
-        </w:rPr>
-        <w:t xml:space="preserve">"obsID"</w:t>
-      </w:r>
-      <w:r>
-        <w:br/>
-      </w:r>
-      <w:r>
-        <w:rPr>
-          <w:rStyle w:val="NormalTok"/>
-        </w:rPr>
-        <w:t xml:space="preserve">)</w:t>
-      </w:r>
-    </w:p>
-    <w:p>
-      <w:pPr>
-        <w:pStyle w:val="SourceCode"/>
-      </w:pPr>
-      <w:r>
-        <w:rPr>
-          <w:rStyle w:val="FunctionTok"/>
-        </w:rPr>
-        <w:t xml:space="preserve">plot</w:t>
-      </w:r>
-      <w:r>
-        <w:rPr>
-          <w:rStyle w:val="NormalTok"/>
-        </w:rPr>
-        <w:t xml:space="preserve">(power_int)</w:t>
       </w:r>
     </w:p>
     <w:p>
@@ -8552,7 +8143,7 @@
               <a:graphicData uri="http://schemas.openxmlformats.org/drawingml/2006/picture">
                 <pic:pic>
                   <pic:nvPicPr>
-                    <pic:cNvPr descr="figs/unnamed-chunk-33-1.png" id="58" name="Picture"/>
+                    <pic:cNvPr descr="figs/unnamed-chunk-32-1.png" id="58" name="Picture"/>
                     <pic:cNvPicPr>
                       <a:picLocks noChangeArrowheads="1" noChangeAspect="1"/>
                     </pic:cNvPicPr>
@@ -8587,6 +8178,393 @@
     </w:p>
     <w:p>
       <w:pPr>
+        <w:pStyle w:val="SourceCode"/>
+      </w:pPr>
+      <w:r>
+        <w:rPr>
+          <w:rStyle w:val="NormalTok"/>
+        </w:rPr>
+        <w:t xml:space="preserve">power_int </w:t>
+      </w:r>
+      <w:r>
+        <w:rPr>
+          <w:rStyle w:val="OtherTok"/>
+        </w:rPr>
+        <w:t xml:space="preserve">&lt;-</w:t>
+      </w:r>
+      <w:r>
+        <w:rPr>
+          <w:rStyle w:val="NormalTok"/>
+        </w:rPr>
+        <w:t xml:space="preserve"> </w:t>
+      </w:r>
+      <w:r>
+        <w:rPr>
+          <w:rStyle w:val="FunctionTok"/>
+        </w:rPr>
+        <w:t xml:space="preserve">cbc_power</w:t>
+      </w:r>
+      <w:r>
+        <w:rPr>
+          <w:rStyle w:val="NormalTok"/>
+        </w:rPr>
+        <w:t xml:space="preserve">(</w:t>
+      </w:r>
+      <w:r>
+        <w:br/>
+      </w:r>
+      <w:r>
+        <w:rPr>
+          <w:rStyle w:val="NormalTok"/>
+        </w:rPr>
+        <w:t xml:space="preserve">    </w:t>
+      </w:r>
+      <w:r>
+        <w:rPr>
+          <w:rStyle w:val="AttributeTok"/>
+        </w:rPr>
+        <w:t xml:space="preserve">nbreaks =</w:t>
+      </w:r>
+      <w:r>
+        <w:rPr>
+          <w:rStyle w:val="NormalTok"/>
+        </w:rPr>
+        <w:t xml:space="preserve"> </w:t>
+      </w:r>
+      <w:r>
+        <w:rPr>
+          <w:rStyle w:val="DecValTok"/>
+        </w:rPr>
+        <w:t xml:space="preserve">10</w:t>
+      </w:r>
+      <w:r>
+        <w:rPr>
+          <w:rStyle w:val="NormalTok"/>
+        </w:rPr>
+        <w:t xml:space="preserve">,</w:t>
+      </w:r>
+      <w:r>
+        <w:br/>
+      </w:r>
+      <w:r>
+        <w:rPr>
+          <w:rStyle w:val="NormalTok"/>
+        </w:rPr>
+        <w:t xml:space="preserve">    </w:t>
+      </w:r>
+      <w:r>
+        <w:rPr>
+          <w:rStyle w:val="AttributeTok"/>
+        </w:rPr>
+        <w:t xml:space="preserve">n_q     =</w:t>
+      </w:r>
+      <w:r>
+        <w:rPr>
+          <w:rStyle w:val="NormalTok"/>
+        </w:rPr>
+        <w:t xml:space="preserve"> </w:t>
+      </w:r>
+      <w:r>
+        <w:rPr>
+          <w:rStyle w:val="DecValTok"/>
+        </w:rPr>
+        <w:t xml:space="preserve">6</w:t>
+      </w:r>
+      <w:r>
+        <w:rPr>
+          <w:rStyle w:val="NormalTok"/>
+        </w:rPr>
+        <w:t xml:space="preserve">,</w:t>
+      </w:r>
+      <w:r>
+        <w:br/>
+      </w:r>
+      <w:r>
+        <w:rPr>
+          <w:rStyle w:val="NormalTok"/>
+        </w:rPr>
+        <w:t xml:space="preserve">    </w:t>
+      </w:r>
+      <w:r>
+        <w:rPr>
+          <w:rStyle w:val="AttributeTok"/>
+        </w:rPr>
+        <w:t xml:space="preserve">data    =</w:t>
+      </w:r>
+      <w:r>
+        <w:rPr>
+          <w:rStyle w:val="NormalTok"/>
+        </w:rPr>
+        <w:t xml:space="preserve"> data,</w:t>
+      </w:r>
+      <w:r>
+        <w:br/>
+      </w:r>
+      <w:r>
+        <w:rPr>
+          <w:rStyle w:val="NormalTok"/>
+        </w:rPr>
+        <w:t xml:space="preserve">    </w:t>
+      </w:r>
+      <w:r>
+        <w:rPr>
+          <w:rStyle w:val="AttributeTok"/>
+        </w:rPr>
+        <w:t xml:space="preserve">pars    =</w:t>
+      </w:r>
+      <w:r>
+        <w:rPr>
+          <w:rStyle w:val="NormalTok"/>
+        </w:rPr>
+        <w:t xml:space="preserve"> </w:t>
+      </w:r>
+      <w:r>
+        <w:rPr>
+          <w:rStyle w:val="FunctionTok"/>
+        </w:rPr>
+        <w:t xml:space="preserve">c</w:t>
+      </w:r>
+      <w:r>
+        <w:rPr>
+          <w:rStyle w:val="NormalTok"/>
+        </w:rPr>
+        <w:t xml:space="preserve">(</w:t>
+      </w:r>
+      <w:r>
+        <w:br/>
+      </w:r>
+      <w:r>
+        <w:rPr>
+          <w:rStyle w:val="NormalTok"/>
+        </w:rPr>
+        <w:t xml:space="preserve">      </w:t>
+      </w:r>
+      <w:r>
+        <w:rPr>
+          <w:rStyle w:val="StringTok"/>
+        </w:rPr>
+        <w:t xml:space="preserve">"price"</w:t>
+      </w:r>
+      <w:r>
+        <w:rPr>
+          <w:rStyle w:val="NormalTok"/>
+        </w:rPr>
+        <w:t xml:space="preserve">, </w:t>
+      </w:r>
+      <w:r>
+        <w:br/>
+      </w:r>
+      <w:r>
+        <w:rPr>
+          <w:rStyle w:val="NormalTok"/>
+        </w:rPr>
+        <w:t xml:space="preserve">      </w:t>
+      </w:r>
+      <w:r>
+        <w:rPr>
+          <w:rStyle w:val="StringTok"/>
+        </w:rPr>
+        <w:t xml:space="preserve">"type"</w:t>
+      </w:r>
+      <w:r>
+        <w:rPr>
+          <w:rStyle w:val="NormalTok"/>
+        </w:rPr>
+        <w:t xml:space="preserve">, </w:t>
+      </w:r>
+      <w:r>
+        <w:br/>
+      </w:r>
+      <w:r>
+        <w:rPr>
+          <w:rStyle w:val="NormalTok"/>
+        </w:rPr>
+        <w:t xml:space="preserve">      </w:t>
+      </w:r>
+      <w:r>
+        <w:rPr>
+          <w:rStyle w:val="StringTok"/>
+        </w:rPr>
+        <w:t xml:space="preserve">"freshness"</w:t>
+      </w:r>
+      <w:r>
+        <w:rPr>
+          <w:rStyle w:val="NormalTok"/>
+        </w:rPr>
+        <w:t xml:space="preserve">, </w:t>
+      </w:r>
+      <w:r>
+        <w:br/>
+      </w:r>
+      <w:r>
+        <w:rPr>
+          <w:rStyle w:val="NormalTok"/>
+        </w:rPr>
+        <w:t xml:space="preserve">      </w:t>
+      </w:r>
+      <w:r>
+        <w:rPr>
+          <w:rStyle w:val="StringTok"/>
+        </w:rPr>
+        <w:t xml:space="preserve">"price*type"</w:t>
+      </w:r>
+      <w:r>
+        <w:rPr>
+          <w:rStyle w:val="NormalTok"/>
+        </w:rPr>
+        <w:t xml:space="preserve"> </w:t>
+      </w:r>
+      <w:r>
+        <w:rPr>
+          <w:rStyle w:val="CommentTok"/>
+        </w:rPr>
+        <w:t xml:space="preserve">#&lt;&lt;</w:t>
+      </w:r>
+      <w:r>
+        <w:br/>
+      </w:r>
+      <w:r>
+        <w:rPr>
+          <w:rStyle w:val="NormalTok"/>
+        </w:rPr>
+        <w:t xml:space="preserve">    ), </w:t>
+      </w:r>
+      <w:r>
+        <w:br/>
+      </w:r>
+      <w:r>
+        <w:rPr>
+          <w:rStyle w:val="NormalTok"/>
+        </w:rPr>
+        <w:t xml:space="preserve">    </w:t>
+      </w:r>
+      <w:r>
+        <w:rPr>
+          <w:rStyle w:val="AttributeTok"/>
+        </w:rPr>
+        <w:t xml:space="preserve">outcome =</w:t>
+      </w:r>
+      <w:r>
+        <w:rPr>
+          <w:rStyle w:val="NormalTok"/>
+        </w:rPr>
+        <w:t xml:space="preserve"> </w:t>
+      </w:r>
+      <w:r>
+        <w:rPr>
+          <w:rStyle w:val="StringTok"/>
+        </w:rPr>
+        <w:t xml:space="preserve">"choice"</w:t>
+      </w:r>
+      <w:r>
+        <w:rPr>
+          <w:rStyle w:val="NormalTok"/>
+        </w:rPr>
+        <w:t xml:space="preserve">,</w:t>
+      </w:r>
+      <w:r>
+        <w:br/>
+      </w:r>
+      <w:r>
+        <w:rPr>
+          <w:rStyle w:val="NormalTok"/>
+        </w:rPr>
+        <w:t xml:space="preserve">    </w:t>
+      </w:r>
+      <w:r>
+        <w:rPr>
+          <w:rStyle w:val="AttributeTok"/>
+        </w:rPr>
+        <w:t xml:space="preserve">obsID   =</w:t>
+      </w:r>
+      <w:r>
+        <w:rPr>
+          <w:rStyle w:val="NormalTok"/>
+        </w:rPr>
+        <w:t xml:space="preserve"> </w:t>
+      </w:r>
+      <w:r>
+        <w:rPr>
+          <w:rStyle w:val="StringTok"/>
+        </w:rPr>
+        <w:t xml:space="preserve">"obsID"</w:t>
+      </w:r>
+      <w:r>
+        <w:br/>
+      </w:r>
+      <w:r>
+        <w:rPr>
+          <w:rStyle w:val="NormalTok"/>
+        </w:rPr>
+        <w:t xml:space="preserve">)</w:t>
+      </w:r>
+    </w:p>
+    <w:p>
+      <w:pPr>
+        <w:pStyle w:val="SourceCode"/>
+      </w:pPr>
+      <w:r>
+        <w:rPr>
+          <w:rStyle w:val="FunctionTok"/>
+        </w:rPr>
+        <w:t xml:space="preserve">plot</w:t>
+      </w:r>
+      <w:r>
+        <w:rPr>
+          <w:rStyle w:val="NormalTok"/>
+        </w:rPr>
+        <w:t xml:space="preserve">(power_int)</w:t>
+      </w:r>
+    </w:p>
+    <w:p>
+      <w:pPr>
+        <w:pStyle w:val="FirstParagraph"/>
+      </w:pPr>
+      <w:r>
+        <w:drawing>
+          <wp:inline>
+            <wp:extent cx="5334000" cy="3333750"/>
+            <wp:effectExtent b="0" l="0" r="0" t="0"/>
+            <wp:docPr descr="" title="" id="60" name="Picture"/>
+            <a:graphic>
+              <a:graphicData uri="http://schemas.openxmlformats.org/drawingml/2006/picture">
+                <pic:pic>
+                  <pic:nvPicPr>
+                    <pic:cNvPr descr="figs/unnamed-chunk-34-1.png" id="61" name="Picture"/>
+                    <pic:cNvPicPr>
+                      <a:picLocks noChangeArrowheads="1" noChangeAspect="1"/>
+                    </pic:cNvPicPr>
+                  </pic:nvPicPr>
+                  <pic:blipFill>
+                    <a:blip r:embed="rId59"/>
+                    <a:stretch>
+                      <a:fillRect/>
+                    </a:stretch>
+                  </pic:blipFill>
+                  <pic:spPr bwMode="auto">
+                    <a:xfrm>
+                      <a:off x="0" y="0"/>
+                      <a:ext cx="5334000" cy="3333750"/>
+                    </a:xfrm>
+                    <a:prstGeom prst="rect">
+                      <a:avLst/>
+                    </a:prstGeom>
+                    <a:noFill/>
+                    <a:ln w="9525">
+                      <a:noFill/>
+                      <a:headEnd/>
+                      <a:tailEnd/>
+                    </a:ln>
+                  </pic:spPr>
+                </pic:pic>
+              </a:graphicData>
+            </a:graphic>
+          </wp:inline>
+        </w:drawing>
+      </w:r>
+    </w:p>
+    <w:p>
+      <w:pPr>
         <w:pStyle w:val="BodyText"/>
       </w:pPr>
       <w:r>
@@ -8613,8 +8591,8 @@
         </w:r>
       </w:hyperlink>
     </w:p>
-    <w:bookmarkEnd w:id="59"/>
-    <w:bookmarkStart w:id="60" w:name="references"/>
+    <w:bookmarkEnd w:id="62"/>
+    <w:bookmarkStart w:id="63" w:name="references"/>
     <w:p>
       <w:pPr>
         <w:pStyle w:val="Heading1"/>
@@ -8623,7 +8601,7 @@
         <w:t xml:space="preserve">References</w:t>
       </w:r>
     </w:p>
-    <w:bookmarkEnd w:id="60"/>
+    <w:bookmarkEnd w:id="63"/>
     <w:sectPr/>
   </w:body>
 </w:document>

</xml_diff>